<commit_message>
question finished besides 2fg
</commit_message>
<xml_diff>
--- a/ex1/Ex 1.docx
+++ b/ex1/Ex 1.docx
@@ -18940,6 +18940,680 @@
           <w:lang w:val="en-US"/>
         </w:rPr>
       </w:pPr>
+      <w:proofErr w:type="spellStart"/>
+      <w:r>
+        <w:rPr>
+          <w:rFonts w:ascii="Mongolian Baiti" w:hAnsi="Mongolian Baiti"/>
+          <w:lang w:val="en-US"/>
+        </w:rPr>
+        <w:t>Its</w:t>
+      </w:r>
+      <w:proofErr w:type="spellEnd"/>
+      <w:r>
+        <w:rPr>
+          <w:rFonts w:ascii="Mongolian Baiti" w:hAnsi="Mongolian Baiti"/>
+          <w:lang w:val="en-US"/>
+        </w:rPr>
+        <w:t xml:space="preserve"> better that we use the </w:t>
+      </w:r>
+      <w:r>
+        <w:rPr>
+          <w:rFonts w:ascii="Mongolian Baiti" w:hAnsi="Mongolian Baiti"/>
+          <w:lang w:val="en-US"/>
+        </w:rPr>
+        <w:t>approach we took in sub-question (e).</w:t>
+      </w:r>
+      <w:r>
+        <w:rPr>
+          <w:rFonts w:ascii="Mongolian Baiti" w:hAnsi="Mongolian Baiti"/>
+          <w:lang w:val="en-US"/>
+        </w:rPr>
+        <w:br/>
+        <w:t xml:space="preserve">In sub-question (e) we got that the sample size needs to be at least 121.109 to assure with 95% error of at most 3% on the distribution. With the same parameters in sub-question (a), </w:t>
+      </w:r>
+      <w:r>
+        <w:rPr>
+          <w:rFonts w:ascii="Mongolian Baiti" w:hAnsi="Mongolian Baiti"/>
+          <w:lang w:val="en-US"/>
+        </w:rPr>
+        <w:lastRenderedPageBreak/>
+        <w:t xml:space="preserve">we get that it should be at least </w:t>
+      </w:r>
+      <m:oMath>
+        <m:f>
+          <m:fPr>
+            <m:ctrlPr>
+              <w:rPr>
+                <w:rFonts w:ascii="Cambria Math" w:hAnsi="Cambria Math" w:cs="Mongolian Baiti"/>
+                <w:i/>
+                <w:sz w:val="22"/>
+                <w:szCs w:val="22"/>
+                <w:lang w:val="en-US"/>
+              </w:rPr>
+            </m:ctrlPr>
+          </m:fPr>
+          <m:num>
+            <m:func>
+              <m:funcPr>
+                <m:ctrlPr>
+                  <w:rPr>
+                    <w:rFonts w:ascii="Cambria Math" w:hAnsi="Cambria Math" w:cs="Mongolian Baiti"/>
+                    <w:i/>
+                    <w:sz w:val="22"/>
+                    <w:szCs w:val="22"/>
+                    <w:lang w:val="en-US"/>
+                  </w:rPr>
+                </m:ctrlPr>
+              </m:funcPr>
+              <m:fName>
+                <m:r>
+                  <m:rPr>
+                    <m:sty m:val="p"/>
+                  </m:rPr>
+                  <w:rPr>
+                    <w:rFonts w:ascii="Cambria Math" w:hAnsi="Cambria Math" w:cs="Mongolian Baiti"/>
+                    <w:sz w:val="22"/>
+                    <w:szCs w:val="22"/>
+                    <w:lang w:val="en-US"/>
+                  </w:rPr>
+                  <m:t>log</m:t>
+                </m:r>
+              </m:fName>
+              <m:e>
+                <m:d>
+                  <m:dPr>
+                    <m:ctrlPr>
+                      <w:rPr>
+                        <w:rFonts w:ascii="Cambria Math" w:hAnsi="Cambria Math" w:cs="Mongolian Baiti"/>
+                        <w:i/>
+                        <w:sz w:val="22"/>
+                        <w:szCs w:val="22"/>
+                        <w:lang w:val="en-US"/>
+                      </w:rPr>
+                    </m:ctrlPr>
+                  </m:dPr>
+                  <m:e>
+                    <m:r>
+                      <w:rPr>
+                        <w:rFonts w:ascii="Cambria Math" w:hAnsi="Cambria Math" w:cs="Mongolian Baiti"/>
+                        <w:sz w:val="22"/>
+                        <w:szCs w:val="22"/>
+                        <w:lang w:val="en-US"/>
+                      </w:rPr>
+                      <m:t>N+1</m:t>
+                    </m:r>
+                  </m:e>
+                </m:d>
+              </m:e>
+            </m:func>
+            <m:r>
+              <w:rPr>
+                <w:rFonts w:ascii="Cambria Math" w:hAnsi="Cambria Math" w:cs="Mongolian Baiti"/>
+                <w:sz w:val="22"/>
+                <w:szCs w:val="22"/>
+                <w:lang w:val="en-US"/>
+              </w:rPr>
+              <m:t>+</m:t>
+            </m:r>
+            <m:func>
+              <m:funcPr>
+                <m:ctrlPr>
+                  <w:rPr>
+                    <w:rFonts w:ascii="Cambria Math" w:hAnsi="Cambria Math" w:cs="Mongolian Baiti"/>
+                    <w:i/>
+                    <w:sz w:val="22"/>
+                    <w:szCs w:val="22"/>
+                    <w:lang w:val="en-US"/>
+                  </w:rPr>
+                </m:ctrlPr>
+              </m:funcPr>
+              <m:fName>
+                <m:r>
+                  <m:rPr>
+                    <m:sty m:val="p"/>
+                  </m:rPr>
+                  <w:rPr>
+                    <w:rFonts w:ascii="Cambria Math" w:hAnsi="Cambria Math" w:cs="Mongolian Baiti"/>
+                    <w:sz w:val="22"/>
+                    <w:szCs w:val="22"/>
+                    <w:lang w:val="en-US"/>
+                  </w:rPr>
+                  <m:t>log</m:t>
+                </m:r>
+              </m:fName>
+              <m:e>
+                <m:d>
+                  <m:dPr>
+                    <m:ctrlPr>
+                      <w:rPr>
+                        <w:rFonts w:ascii="Cambria Math" w:hAnsi="Cambria Math" w:cs="Mongolian Baiti"/>
+                        <w:i/>
+                        <w:sz w:val="22"/>
+                        <w:szCs w:val="22"/>
+                        <w:lang w:val="en-US"/>
+                      </w:rPr>
+                    </m:ctrlPr>
+                  </m:dPr>
+                  <m:e>
+                    <m:f>
+                      <m:fPr>
+                        <m:ctrlPr>
+                          <w:rPr>
+                            <w:rFonts w:ascii="Cambria Math" w:hAnsi="Cambria Math" w:cs="Mongolian Baiti"/>
+                            <w:i/>
+                            <w:sz w:val="22"/>
+                            <w:szCs w:val="22"/>
+                            <w:lang w:val="en-US"/>
+                          </w:rPr>
+                        </m:ctrlPr>
+                      </m:fPr>
+                      <m:num>
+                        <m:r>
+                          <w:rPr>
+                            <w:rFonts w:ascii="Cambria Math" w:hAnsi="Cambria Math" w:cs="Mongolian Baiti"/>
+                            <w:sz w:val="22"/>
+                            <w:szCs w:val="22"/>
+                            <w:lang w:val="en-US"/>
+                          </w:rPr>
+                          <m:t>1</m:t>
+                        </m:r>
+                      </m:num>
+                      <m:den>
+                        <m:r>
+                          <w:rPr>
+                            <w:rFonts w:ascii="Cambria Math" w:hAnsi="Cambria Math" w:cs="Mongolian Baiti"/>
+                            <w:sz w:val="22"/>
+                            <w:szCs w:val="22"/>
+                            <w:lang w:val="en-US"/>
+                          </w:rPr>
+                          <m:t>0.05</m:t>
+                        </m:r>
+                      </m:den>
+                    </m:f>
+                  </m:e>
+                </m:d>
+              </m:e>
+            </m:func>
+          </m:num>
+          <m:den>
+            <m:r>
+              <w:rPr>
+                <w:rFonts w:ascii="Cambria Math" w:hAnsi="Cambria Math" w:cs="Mongolian Baiti"/>
+                <w:sz w:val="22"/>
+                <w:szCs w:val="22"/>
+                <w:lang w:val="en-US"/>
+              </w:rPr>
+              <m:t>0.03</m:t>
+            </m:r>
+          </m:den>
+        </m:f>
+      </m:oMath>
+      <w:r>
+        <w:rPr>
+          <w:rFonts w:ascii="Mongolian Baiti" w:hAnsi="Mongolian Baiti"/>
+          <w:lang w:val="en-US"/>
+        </w:rPr>
+        <w:t>. Let’s check what the value of N should be, to be better than 121.109:</w:t>
+      </w:r>
+      <w:r>
+        <w:rPr>
+          <w:rFonts w:ascii="Mongolian Baiti" w:hAnsi="Mongolian Baiti"/>
+          <w:lang w:val="en-US"/>
+        </w:rPr>
+        <w:br/>
+      </w:r>
+      <m:oMathPara>
+        <m:oMath>
+          <m:f>
+            <m:fPr>
+              <m:ctrlPr>
+                <w:rPr>
+                  <w:rFonts w:ascii="Cambria Math" w:hAnsi="Cambria Math" w:cs="Mongolian Baiti"/>
+                  <w:i/>
+                  <w:sz w:val="22"/>
+                  <w:szCs w:val="22"/>
+                  <w:lang w:val="en-US"/>
+                </w:rPr>
+              </m:ctrlPr>
+            </m:fPr>
+            <m:num>
+              <m:func>
+                <m:funcPr>
+                  <m:ctrlPr>
+                    <w:rPr>
+                      <w:rFonts w:ascii="Cambria Math" w:hAnsi="Cambria Math" w:cs="Mongolian Baiti"/>
+                      <w:i/>
+                      <w:sz w:val="22"/>
+                      <w:szCs w:val="22"/>
+                      <w:lang w:val="en-US"/>
+                    </w:rPr>
+                  </m:ctrlPr>
+                </m:funcPr>
+                <m:fName>
+                  <m:r>
+                    <m:rPr>
+                      <m:sty m:val="p"/>
+                    </m:rPr>
+                    <w:rPr>
+                      <w:rFonts w:ascii="Cambria Math" w:hAnsi="Cambria Math" w:cs="Mongolian Baiti"/>
+                      <w:sz w:val="22"/>
+                      <w:szCs w:val="22"/>
+                      <w:lang w:val="en-US"/>
+                    </w:rPr>
+                    <m:t>log</m:t>
+                  </m:r>
+                </m:fName>
+                <m:e>
+                  <m:d>
+                    <m:dPr>
+                      <m:ctrlPr>
+                        <w:rPr>
+                          <w:rFonts w:ascii="Cambria Math" w:hAnsi="Cambria Math" w:cs="Mongolian Baiti"/>
+                          <w:i/>
+                          <w:sz w:val="22"/>
+                          <w:szCs w:val="22"/>
+                          <w:lang w:val="en-US"/>
+                        </w:rPr>
+                      </m:ctrlPr>
+                    </m:dPr>
+                    <m:e>
+                      <m:r>
+                        <w:rPr>
+                          <w:rFonts w:ascii="Cambria Math" w:hAnsi="Cambria Math" w:cs="Mongolian Baiti"/>
+                          <w:sz w:val="22"/>
+                          <w:szCs w:val="22"/>
+                          <w:lang w:val="en-US"/>
+                        </w:rPr>
+                        <m:t>N+1</m:t>
+                      </m:r>
+                    </m:e>
+                  </m:d>
+                </m:e>
+              </m:func>
+              <m:r>
+                <w:rPr>
+                  <w:rFonts w:ascii="Cambria Math" w:hAnsi="Cambria Math" w:cs="Mongolian Baiti"/>
+                  <w:sz w:val="22"/>
+                  <w:szCs w:val="22"/>
+                  <w:lang w:val="en-US"/>
+                </w:rPr>
+                <m:t>+</m:t>
+              </m:r>
+              <m:func>
+                <m:funcPr>
+                  <m:ctrlPr>
+                    <w:rPr>
+                      <w:rFonts w:ascii="Cambria Math" w:hAnsi="Cambria Math" w:cs="Mongolian Baiti"/>
+                      <w:i/>
+                      <w:sz w:val="22"/>
+                      <w:szCs w:val="22"/>
+                      <w:lang w:val="en-US"/>
+                    </w:rPr>
+                  </m:ctrlPr>
+                </m:funcPr>
+                <m:fName>
+                  <m:r>
+                    <m:rPr>
+                      <m:sty m:val="p"/>
+                    </m:rPr>
+                    <w:rPr>
+                      <w:rFonts w:ascii="Cambria Math" w:hAnsi="Cambria Math" w:cs="Mongolian Baiti"/>
+                      <w:sz w:val="22"/>
+                      <w:szCs w:val="22"/>
+                      <w:lang w:val="en-US"/>
+                    </w:rPr>
+                    <m:t>log</m:t>
+                  </m:r>
+                </m:fName>
+                <m:e>
+                  <m:d>
+                    <m:dPr>
+                      <m:ctrlPr>
+                        <w:rPr>
+                          <w:rFonts w:ascii="Cambria Math" w:hAnsi="Cambria Math" w:cs="Mongolian Baiti"/>
+                          <w:i/>
+                          <w:sz w:val="22"/>
+                          <w:szCs w:val="22"/>
+                          <w:lang w:val="en-US"/>
+                        </w:rPr>
+                      </m:ctrlPr>
+                    </m:dPr>
+                    <m:e>
+                      <m:f>
+                        <m:fPr>
+                          <m:ctrlPr>
+                            <w:rPr>
+                              <w:rFonts w:ascii="Cambria Math" w:hAnsi="Cambria Math" w:cs="Mongolian Baiti"/>
+                              <w:i/>
+                              <w:sz w:val="22"/>
+                              <w:szCs w:val="22"/>
+                              <w:lang w:val="en-US"/>
+                            </w:rPr>
+                          </m:ctrlPr>
+                        </m:fPr>
+                        <m:num>
+                          <m:r>
+                            <w:rPr>
+                              <w:rFonts w:ascii="Cambria Math" w:hAnsi="Cambria Math" w:cs="Mongolian Baiti"/>
+                              <w:sz w:val="22"/>
+                              <w:szCs w:val="22"/>
+                              <w:lang w:val="en-US"/>
+                            </w:rPr>
+                            <m:t>1</m:t>
+                          </m:r>
+                        </m:num>
+                        <m:den>
+                          <m:r>
+                            <w:rPr>
+                              <w:rFonts w:ascii="Cambria Math" w:hAnsi="Cambria Math" w:cs="Mongolian Baiti"/>
+                              <w:sz w:val="22"/>
+                              <w:szCs w:val="22"/>
+                              <w:lang w:val="en-US"/>
+                            </w:rPr>
+                            <m:t>0.05</m:t>
+                          </m:r>
+                        </m:den>
+                      </m:f>
+                    </m:e>
+                  </m:d>
+                </m:e>
+              </m:func>
+            </m:num>
+            <m:den>
+              <m:r>
+                <w:rPr>
+                  <w:rFonts w:ascii="Cambria Math" w:hAnsi="Cambria Math" w:cs="Mongolian Baiti"/>
+                  <w:sz w:val="22"/>
+                  <w:szCs w:val="22"/>
+                  <w:lang w:val="en-US"/>
+                </w:rPr>
+                <m:t>0.03</m:t>
+              </m:r>
+            </m:den>
+          </m:f>
+          <m:r>
+            <w:rPr>
+              <w:rFonts w:ascii="Cambria Math" w:hAnsi="Cambria Math" w:cs="Mongolian Baiti"/>
+              <w:sz w:val="22"/>
+              <w:szCs w:val="22"/>
+              <w:lang w:val="en-US"/>
+            </w:rPr>
+            <m:t>≤121.109→</m:t>
+          </m:r>
+          <m:r>
+            <w:rPr>
+              <w:rFonts w:ascii="Cambria Math" w:hAnsi="Cambria Math" w:cs="Mongolian Baiti"/>
+              <w:sz w:val="22"/>
+              <w:szCs w:val="22"/>
+              <w:lang w:val="en-US"/>
+            </w:rPr>
+            <w:br/>
+          </m:r>
+        </m:oMath>
+        <m:oMath>
+          <m:r>
+            <w:rPr>
+              <w:rFonts w:ascii="Cambria Math" w:hAnsi="Cambria Math"/>
+              <w:lang w:val="en-US"/>
+            </w:rPr>
+            <m:t>→</m:t>
+          </m:r>
+          <m:func>
+            <m:funcPr>
+              <m:ctrlPr>
+                <w:rPr>
+                  <w:rFonts w:ascii="Cambria Math" w:hAnsi="Cambria Math"/>
+                  <w:lang w:val="en-US"/>
+                </w:rPr>
+              </m:ctrlPr>
+            </m:funcPr>
+            <m:fName>
+              <m:r>
+                <m:rPr>
+                  <m:sty m:val="p"/>
+                </m:rPr>
+                <w:rPr>
+                  <w:rFonts w:ascii="Cambria Math" w:hAnsi="Cambria Math"/>
+                  <w:lang w:val="en-US"/>
+                </w:rPr>
+                <m:t>log</m:t>
+              </m:r>
+            </m:fName>
+            <m:e>
+              <m:d>
+                <m:dPr>
+                  <m:ctrlPr>
+                    <w:rPr>
+                      <w:rFonts w:ascii="Cambria Math" w:hAnsi="Cambria Math"/>
+                      <w:i/>
+                      <w:lang w:val="en-US"/>
+                    </w:rPr>
+                  </m:ctrlPr>
+                </m:dPr>
+                <m:e>
+                  <m:r>
+                    <w:rPr>
+                      <w:rFonts w:ascii="Cambria Math" w:hAnsi="Cambria Math"/>
+                      <w:lang w:val="en-US"/>
+                    </w:rPr>
+                    <m:t>N+1</m:t>
+                  </m:r>
+                </m:e>
+              </m:d>
+            </m:e>
+          </m:func>
+          <m:r>
+            <w:rPr>
+              <w:rFonts w:ascii="Cambria Math" w:hAnsi="Cambria Math"/>
+              <w:lang w:val="en-US"/>
+            </w:rPr>
+            <m:t>≤3.63327-</m:t>
+          </m:r>
+          <m:func>
+            <m:funcPr>
+              <m:ctrlPr>
+                <w:rPr>
+                  <w:rFonts w:ascii="Cambria Math" w:hAnsi="Cambria Math"/>
+                  <w:i/>
+                  <w:lang w:val="en-US"/>
+                </w:rPr>
+              </m:ctrlPr>
+            </m:funcPr>
+            <m:fName>
+              <m:r>
+                <m:rPr>
+                  <m:sty m:val="p"/>
+                </m:rPr>
+                <w:rPr>
+                  <w:rFonts w:ascii="Cambria Math" w:hAnsi="Cambria Math"/>
+                  <w:lang w:val="en-US"/>
+                </w:rPr>
+                <m:t>log</m:t>
+              </m:r>
+            </m:fName>
+            <m:e>
+              <m:d>
+                <m:dPr>
+                  <m:ctrlPr>
+                    <w:rPr>
+                      <w:rFonts w:ascii="Cambria Math" w:hAnsi="Cambria Math"/>
+                      <w:i/>
+                      <w:lang w:val="en-US"/>
+                    </w:rPr>
+                  </m:ctrlPr>
+                </m:dPr>
+                <m:e>
+                  <m:f>
+                    <m:fPr>
+                      <m:ctrlPr>
+                        <w:rPr>
+                          <w:rFonts w:ascii="Cambria Math" w:hAnsi="Cambria Math"/>
+                          <w:i/>
+                          <w:lang w:val="en-US"/>
+                        </w:rPr>
+                      </m:ctrlPr>
+                    </m:fPr>
+                    <m:num>
+                      <m:r>
+                        <w:rPr>
+                          <w:rFonts w:ascii="Cambria Math" w:hAnsi="Cambria Math"/>
+                          <w:lang w:val="en-US"/>
+                        </w:rPr>
+                        <m:t>1</m:t>
+                      </m:r>
+                    </m:num>
+                    <m:den>
+                      <m:r>
+                        <w:rPr>
+                          <w:rFonts w:ascii="Cambria Math" w:hAnsi="Cambria Math"/>
+                          <w:lang w:val="en-US"/>
+                        </w:rPr>
+                        <m:t>0.05</m:t>
+                      </m:r>
+                    </m:den>
+                  </m:f>
+                </m:e>
+              </m:d>
+            </m:e>
+          </m:func>
+          <m:r>
+            <w:rPr>
+              <w:rFonts w:ascii="Cambria Math" w:hAnsi="Cambria Math"/>
+              <w:lang w:val="en-US"/>
+            </w:rPr>
+            <m:t>=-0.6886→</m:t>
+          </m:r>
+          <m:r>
+            <w:rPr>
+              <w:rFonts w:ascii="Cambria Math" w:hAnsi="Cambria Math"/>
+              <w:lang w:val="en-US"/>
+            </w:rPr>
+            <w:br/>
+          </m:r>
+        </m:oMath>
+        <m:oMath>
+          <m:r>
+            <w:rPr>
+              <w:rFonts w:ascii="Cambria Math" w:hAnsi="Cambria Math"/>
+              <w:lang w:val="en-US"/>
+            </w:rPr>
+            <m:t>N+1≤</m:t>
+          </m:r>
+          <m:sSup>
+            <m:sSupPr>
+              <m:ctrlPr>
+                <w:rPr>
+                  <w:rFonts w:ascii="Cambria Math" w:hAnsi="Cambria Math"/>
+                  <w:i/>
+                  <w:lang w:val="en-US"/>
+                </w:rPr>
+              </m:ctrlPr>
+            </m:sSupPr>
+            <m:e>
+              <m:r>
+                <w:rPr>
+                  <w:rFonts w:ascii="Cambria Math" w:hAnsi="Cambria Math"/>
+                  <w:lang w:val="en-US"/>
+                </w:rPr>
+                <m:t>2</m:t>
+              </m:r>
+            </m:e>
+            <m:sup>
+              <m:r>
+                <w:rPr>
+                  <w:rFonts w:ascii="Cambria Math" w:hAnsi="Cambria Math"/>
+                  <w:lang w:val="en-US"/>
+                </w:rPr>
+                <m:t>-0.6886</m:t>
+              </m:r>
+            </m:sup>
+          </m:sSup>
+          <m:r>
+            <w:rPr>
+              <w:rFonts w:ascii="Cambria Math" w:hAnsi="Cambria Math"/>
+              <w:lang w:val="en-US"/>
+            </w:rPr>
+            <m:t>=0.62→</m:t>
+          </m:r>
+          <m:r>
+            <w:rPr>
+              <w:rFonts w:ascii="Cambria Math" w:hAnsi="Cambria Math"/>
+              <w:lang w:val="en-US"/>
+            </w:rPr>
+            <w:br/>
+          </m:r>
+        </m:oMath>
+        <m:oMath>
+          <m:r>
+            <w:rPr>
+              <w:rFonts w:ascii="Cambria Math" w:hAnsi="Cambria Math"/>
+              <w:lang w:val="en-US"/>
+            </w:rPr>
+            <m:t>N≤ -0.38&lt;0</m:t>
+          </m:r>
+          <m:r>
+            <w:rPr>
+              <w:rFonts w:ascii="Mongolian Baiti" w:hAnsi="Mongolian Baiti"/>
+              <w:lang w:val="en-US"/>
+            </w:rPr>
+            <w:br/>
+          </m:r>
+        </m:oMath>
+      </m:oMathPara>
+      <w:r>
+        <w:rPr>
+          <w:rFonts w:ascii="Mongolian Baiti" w:hAnsi="Mongolian Baiti"/>
+          <w:lang w:val="en-US"/>
+        </w:rPr>
+        <w:t xml:space="preserve">Which means that we can’t use any hypothesis class </w:t>
+      </w:r>
+      <m:oMath>
+        <m:sSubSup>
+          <m:sSubSupPr>
+            <m:ctrlPr>
+              <w:rPr>
+                <w:rFonts w:ascii="Cambria Math" w:hAnsi="Cambria Math"/>
+                <w:i/>
+                <w:lang w:val="en-US"/>
+              </w:rPr>
+            </m:ctrlPr>
+          </m:sSubSupPr>
+          <m:e>
+            <m:r>
+              <w:rPr>
+                <w:rFonts w:ascii="Cambria Math" w:hAnsi="Cambria Math"/>
+                <w:lang w:val="en-US"/>
+              </w:rPr>
+              <m:t>H</m:t>
+            </m:r>
+          </m:e>
+          <m:sub>
+            <m:r>
+              <w:rPr>
+                <w:rFonts w:ascii="Cambria Math" w:hAnsi="Cambria Math"/>
+                <w:lang w:val="en-US"/>
+              </w:rPr>
+              <m:t>th</m:t>
+            </m:r>
+          </m:sub>
+          <m:sup>
+            <m:r>
+              <w:rPr>
+                <w:rFonts w:ascii="Cambria Math" w:hAnsi="Cambria Math"/>
+                <w:lang w:val="en-US"/>
+              </w:rPr>
+              <m:t>N</m:t>
+            </m:r>
+          </m:sup>
+        </m:sSubSup>
+      </m:oMath>
+      <w:r>
+        <w:rPr>
+          <w:rFonts w:ascii="Mongolian Baiti" w:hAnsi="Mongolian Baiti"/>
+          <w:lang w:val="en-US"/>
+        </w:rPr>
+        <w:t xml:space="preserve"> to match the sample size of sub-question (e), then it is better to use the approach in sub-question (e).</w:t>
+      </w:r>
       <w:r>
         <w:rPr>
           <w:rFonts w:ascii="Mongolian Baiti" w:hAnsi="Mongolian Baiti"/>

</xml_diff>